<commit_message>
Instance name changed because of the version update and sardana old  things can not work
</commit_message>
<xml_diff>
--- a/simulationsMotorInSpock.docx
+++ b/simulationsMotorInSpock.docx
@@ -62,7 +62,7 @@
       <w:r>
         <w:rPr/>
         <w:tab/>
-        <w:t>Sardana SimulationsEpicsMotor</w:t>
+        <w:t>Sardana simulationEpics</w:t>
       </w:r>
     </w:p>
     <w:p>
@@ -83,54 +83,38 @@
       <w:r>
         <w:rPr/>
         <w:tab/>
-        <w:t>spock –profile=SimulationsEpicsMotor</w:t>
-      </w:r>
-    </w:p>
-    <w:p>
-      <w:pPr>
-        <w:pStyle w:val="Normal"/>
-        <w:rPr/>
-      </w:pPr>
-      <w:r>
-        <w:rPr/>
-      </w:r>
-    </w:p>
-    <w:p>
-      <w:pPr>
-        <w:pStyle w:val="Normal"/>
-        <w:rPr/>
-      </w:pPr>
-      <w:r>
-        <w:rPr/>
-        <w:t xml:space="preserve">m1, m2 , m3, m4, m5, m6, m7, m8 </w:t>
-      </w:r>
-      <w:r>
-        <w:rPr/>
-        <w:t xml:space="preserve">sind </w:t>
-      </w:r>
-      <w:r>
-        <w:rPr/>
-        <w:t xml:space="preserve">die </w:t>
-      </w:r>
-      <w:r>
-        <w:rPr/>
-        <w:t xml:space="preserve">8 </w:t>
-      </w:r>
-      <w:r>
-        <w:rPr/>
-        <w:t>virtuelle Motoren in Spock. IOCsimCtrl ist der MotorController was ich ergestellt habe. Das motorControllersProgramme „</w:t>
-      </w:r>
-      <w:r>
-        <w:rPr/>
-        <w:t xml:space="preserve">SimulationsEpicsMotorController.py“ </w:t>
-      </w:r>
-      <w:r>
-        <w:rPr/>
-        <w:t xml:space="preserve">ist </w:t>
-      </w:r>
-      <w:r>
-        <w:rPr/>
-        <w:t xml:space="preserve">unter die Verzeichnis „/controllers/EpicsDevices“. </w:t>
+        <w:t>spock --profile=</w:t>
+      </w:r>
+      <w:r>
+        <w:rPr/>
+        <w:t>s</w:t>
+      </w:r>
+      <w:r>
+        <w:rPr/>
+        <w:t>imulationEpic</w:t>
+      </w:r>
+      <w:r>
+        <w:rPr/>
+        <w:t>s</w:t>
+      </w:r>
+    </w:p>
+    <w:p>
+      <w:pPr>
+        <w:pStyle w:val="Normal"/>
+        <w:rPr/>
+      </w:pPr>
+      <w:r>
+        <w:rPr/>
+      </w:r>
+    </w:p>
+    <w:p>
+      <w:pPr>
+        <w:pStyle w:val="Normal"/>
+        <w:rPr/>
+      </w:pPr>
+      <w:r>
+        <w:rPr/>
+        <w:t xml:space="preserve">m1, m2 , m3, m4, m5, m6, m7, m8 sind die 8 virtuelle Motoren in Spock. IOCsimCtrl ist der MotorController was ich ergestellt habe. Das motorControllersProgramme „SimulationsEpicsMotorController.py“ ist unter die Verzeichnis „/controllers/EpicsDevices“. </w:t>
       </w:r>
     </w:p>
     <w:p>
@@ -221,9 +205,6 @@
       <w:r>
         <w:rPr/>
         <w:tab/>
-      </w:r>
-      <w:r>
-        <w:rPr/>
         <w:t>mv m1 200</w:t>
       </w:r>
     </w:p>
@@ -320,27 +301,7 @@
       </w:r>
       <w:r>
         <w:rPr/>
-        <w:t>Aber wenn d</w:t>
-      </w:r>
-      <w:r>
-        <w:rPr/>
-        <w:t xml:space="preserve">er </w:t>
-      </w:r>
-      <w:r>
-        <w:rPr/>
-        <w:t xml:space="preserve">Geschwindigkeit </w:t>
-      </w:r>
-      <w:r>
-        <w:rPr/>
-        <w:t>Bereich</w:t>
-      </w:r>
-      <w:r>
-        <w:rPr/>
-        <w:t xml:space="preserve"> in Epics </w:t>
-      </w:r>
-      <w:r>
-        <w:rPr/>
-        <w:t xml:space="preserve">schon festleglegt wurde, zum Beispiel VMAX als 1(Max velocity is 1) , dann kann man in Sardana nicht als 2 setzen. </w:t>
+        <w:t xml:space="preserve">Aber wenn der Geschwindigkeit Bereich in Epics schon festleglegt wurde, zum Beispiel VMAX als 1(Max velocity is 1) , dann kann man in Sardana nicht als 2 setzen. </w:t>
       </w:r>
     </w:p>
     <w:p>
@@ -351,7 +312,7 @@
       <w:r>
         <w:rPr/>
         <w:drawing>
-          <wp:inline distT="0" distB="8255" distL="0" distR="0">
+          <wp:inline distT="0" distB="0" distL="0" distR="0">
             <wp:extent cx="5760720" cy="5592445"/>
             <wp:effectExtent l="0" t="0" r="0" b="0"/>
             <wp:docPr id="1" name="Picture 4" descr=""/>
@@ -511,7 +472,7 @@
       <w:r>
         <w:rPr/>
         <w:drawing>
-          <wp:inline distT="0" distB="3175" distL="0" distR="0">
+          <wp:inline distT="0" distB="0" distL="0" distR="0">
             <wp:extent cx="5760720" cy="3959225"/>
             <wp:effectExtent l="0" t="0" r="0" b="0"/>
             <wp:docPr id="3" name="Picture 3" descr=""/>
@@ -553,21 +514,23 @@
       <w:pPr>
         <w:pStyle w:val="Normal"/>
         <w:tabs>
+          <w:tab w:val="clear" w:pos="708"/>
           <w:tab w:val="left" w:pos="2205" w:leader="none"/>
         </w:tabs>
         <w:rPr/>
       </w:pPr>
+      <w:r>
+        <w:rPr/>
+      </w:r>
       <w:bookmarkStart w:id="1" w:name="_GoBack"/>
       <w:bookmarkStart w:id="2" w:name="_GoBack"/>
       <w:bookmarkEnd w:id="2"/>
-      <w:r>
-        <w:rPr/>
-      </w:r>
     </w:p>
     <w:p>
       <w:pPr>
         <w:pStyle w:val="Normal"/>
         <w:tabs>
+          <w:tab w:val="clear" w:pos="708"/>
           <w:tab w:val="left" w:pos="2205" w:leader="none"/>
         </w:tabs>
         <w:rPr/>
@@ -580,6 +543,7 @@
       <w:pPr>
         <w:pStyle w:val="Normal"/>
         <w:tabs>
+          <w:tab w:val="clear" w:pos="708"/>
           <w:tab w:val="left" w:pos="2205" w:leader="none"/>
         </w:tabs>
         <w:rPr/>
@@ -592,6 +556,7 @@
       <w:pPr>
         <w:pStyle w:val="Normal"/>
         <w:tabs>
+          <w:tab w:val="clear" w:pos="708"/>
           <w:tab w:val="left" w:pos="2205" w:leader="none"/>
         </w:tabs>
         <w:spacing w:before="0" w:after="160"/>
@@ -608,7 +573,7 @@
       <w:pgNumType w:fmt="decimal"/>
       <w:formProt w:val="false"/>
       <w:textDirection w:val="lrTb"/>
-      <w:docGrid w:type="default" w:linePitch="360" w:charSpace="4294965247"/>
+      <w:docGrid w:type="default" w:linePitch="360" w:charSpace="0"/>
     </w:sectPr>
   </w:body>
 </w:document>
@@ -620,7 +585,6 @@
     <w:rPrDefault>
       <w:rPr>
         <w:rFonts w:ascii="Calibri" w:hAnsi="Calibri" w:eastAsia="宋体" w:cs="" w:asciiTheme="minorHAnsi" w:cstheme="minorBidi" w:eastAsiaTheme="minorEastAsia" w:hAnsiTheme="minorHAnsi"/>
-        <w:sz w:val="22"/>
         <w:szCs w:val="22"/>
         <w:lang w:val="de-DE" w:eastAsia="zh-CN" w:bidi="ar-SA"/>
       </w:rPr>
@@ -1014,6 +978,7 @@
     <w:rPr>
       <w:rFonts w:ascii="Calibri" w:hAnsi="Calibri" w:eastAsia="宋体" w:cs="" w:asciiTheme="minorHAnsi" w:cstheme="minorBidi" w:eastAsiaTheme="minorEastAsia" w:hAnsiTheme="minorHAnsi"/>
       <w:color w:val="auto"/>
+      <w:kern w:val="0"/>
       <w:sz w:val="22"/>
       <w:szCs w:val="22"/>
       <w:lang w:val="de-DE" w:eastAsia="zh-CN" w:bidi="ar-SA"/>
@@ -1033,7 +998,7 @@
     <w:next w:val="TextBody"/>
     <w:qFormat/>
     <w:pPr>
-      <w:keepNext/>
+      <w:keepNext w:val="true"/>
       <w:spacing w:before="240" w:after="120"/>
     </w:pPr>
     <w:rPr>

</xml_diff>